<commit_message>
Updated minutes 7th Feb
Henry
</commit_message>
<xml_diff>
--- a/Management/Meeting Minutes/Meeting Minutes - Week 2 - 1.docx
+++ b/Management/Meeting Minutes/Meeting Minutes - Week 2 - 1.docx
@@ -482,7 +482,21 @@
         <w:t xml:space="preserve"> </w:t>
       </w:r>
       <w:r>
-        <w:t xml:space="preserve">Create different layout concepts for the game scene to be tested on different mobile and tablet devices.  </w:t>
+        <w:t>Design the game level to be engaging and fun for our demographic.</w:t>
+      </w:r>
+    </w:p>
+    <w:p>
+      <w:r>
+        <w:rPr>
+          <w:b/>
+        </w:rPr>
+        <w:t xml:space="preserve">Ashley Long / 2 Hours – </w:t>
+      </w:r>
+      <w:r>
+        <w:t>Create a variety of UI mock up, to be used to be tested on different mobile devices.</w:t>
+      </w:r>
+      <w:r>
+        <w:t xml:space="preserve"> </w:t>
       </w:r>
     </w:p>
     <w:p>
@@ -531,68 +545,68 @@
         <w:t xml:space="preserve">Samuel McMillian / 2 Hours – </w:t>
       </w:r>
       <w:r>
-        <w:t>Create the level background.</w:t>
-      </w:r>
-    </w:p>
-    <w:p>
-      <w:pPr>
-        <w:rPr>
-          <w:b/>
-        </w:rPr>
-      </w:pPr>
-      <w:r>
-        <w:rPr>
-          <w:b/>
-        </w:rPr>
-        <w:t xml:space="preserve">Samuel McMillan / 2 Hours – </w:t>
-      </w:r>
-      <w:r>
-        <w:t>Design a fun and engaging level.</w:t>
-      </w:r>
-      <w:r>
-        <w:rPr>
-          <w:b/>
-        </w:rPr>
-        <w:t xml:space="preserve"> </w:t>
-      </w:r>
-    </w:p>
-    <w:p>
-      <w:r>
-        <w:t xml:space="preserve">If there are any questions about your </w:t>
-      </w:r>
-      <w:proofErr w:type="gramStart"/>
-      <w:r>
-        <w:t>tasks</w:t>
-      </w:r>
-      <w:proofErr w:type="gramEnd"/>
-      <w:r>
-        <w:t xml:space="preserve"> please contact me as soon as possible so I can help you understand your tasks </w:t>
-      </w:r>
-    </w:p>
-    <w:p>
-      <w:r>
-        <w:t xml:space="preserve">Our next meeting will be held on Monday </w:t>
-      </w:r>
-      <w:r>
-        <w:t>12</w:t>
-      </w:r>
-      <w:r>
-        <w:rPr>
-          <w:vertAlign w:val="superscript"/>
-        </w:rPr>
-        <w:t>th</w:t>
-      </w:r>
-      <w:r>
-        <w:t xml:space="preserve"> February in A202 at 11:30AM.</w:t>
-      </w:r>
-      <w:r>
-        <w:t xml:space="preserve">  </w:t>
-      </w:r>
-      <w:r>
-        <w:t>Please let me know as soon as you can if you will not be able to make the meeting.</w:t>
+        <w:t xml:space="preserve">Create </w:t>
+      </w:r>
+      <w:r>
+        <w:t>different combinations of UI and backgrounds to create concept ideas and designs.</w:t>
       </w:r>
       <w:bookmarkStart w:id="0" w:name="_GoBack"/>
       <w:bookmarkEnd w:id="0"/>
+    </w:p>
+    <w:p>
+      <w:pPr>
+        <w:rPr>
+          <w:b/>
+        </w:rPr>
+      </w:pPr>
+      <w:r>
+        <w:rPr>
+          <w:b/>
+        </w:rPr>
+        <w:t>Samuel McMillan / 2 Hours –</w:t>
+      </w:r>
+      <w:r>
+        <w:t xml:space="preserve"> Create a combination of background</w:t>
+      </w:r>
+      <w:r>
+        <w:t xml:space="preserve"> mock ups, to be used to be tested on different mobile devices.</w:t>
+      </w:r>
+    </w:p>
+    <w:p>
+      <w:r>
+        <w:t xml:space="preserve">If there are any questions about your </w:t>
+      </w:r>
+      <w:proofErr w:type="gramStart"/>
+      <w:r>
+        <w:t>tasks</w:t>
+      </w:r>
+      <w:proofErr w:type="gramEnd"/>
+      <w:r>
+        <w:t xml:space="preserve"> please contact me as soon as possible so I can help you understand your tasks </w:t>
+      </w:r>
+    </w:p>
+    <w:p>
+      <w:r>
+        <w:t xml:space="preserve">Our next meeting will be held on Monday </w:t>
+      </w:r>
+      <w:r>
+        <w:t>12</w:t>
+      </w:r>
+      <w:r>
+        <w:rPr>
+          <w:vertAlign w:val="superscript"/>
+        </w:rPr>
+        <w:t>th</w:t>
+      </w:r>
+      <w:r>
+        <w:t xml:space="preserve"> February in A202 at 11:30AM.</w:t>
+      </w:r>
+      <w:r>
+        <w:t xml:space="preserve">  </w:t>
+      </w:r>
+      <w:r>
+        <w:t>Please let me know as soon as you can if you will not be able to make the meeting.</w:t>
+      </w:r>
     </w:p>
     <w:sectPr>
       <w:pgSz w:w="12240" w:h="15840"/>

</xml_diff>